<commit_message>
Added comments on what should be in the background chapter + on good scientific figures + on how to write clearly and concisely.
</commit_message>
<xml_diff>
--- a/Scientific Writing Checklist.docx
+++ b/Scientific Writing Checklist.docx
@@ -1,10 +1,10 @@
 
 <file path=word/document.xml><?xml version="1.0" encoding="utf-8"?>
-<w:document xmlns:wpc="http://schemas.microsoft.com/office/word/2010/wordprocessingCanvas" xmlns:mc="http://schemas.openxmlformats.org/markup-compatibility/2006" xmlns:o="urn:schemas-microsoft-com:office:office" xmlns:r="http://schemas.openxmlformats.org/officeDocument/2006/relationships" xmlns:m="http://schemas.openxmlformats.org/officeDocument/2006/math" xmlns:v="urn:schemas-microsoft-com:vml" xmlns:wp14="http://schemas.microsoft.com/office/word/2010/wordprocessingDrawing" xmlns:wp="http://schemas.openxmlformats.org/drawingml/2006/wordprocessingDrawing" xmlns:w10="urn:schemas-microsoft-com:office:word" xmlns:w="http://schemas.openxmlformats.org/wordprocessingml/2006/main" xmlns:w14="http://schemas.microsoft.com/office/word/2010/wordml" xmlns:w15="http://schemas.microsoft.com/office/word/2012/wordml" xmlns:wpg="http://schemas.microsoft.com/office/word/2010/wordprocessingGroup" xmlns:wpi="http://schemas.microsoft.com/office/word/2010/wordprocessingInk" xmlns:wne="http://schemas.microsoft.com/office/word/2006/wordml" xmlns:wps="http://schemas.microsoft.com/office/word/2010/wordprocessingShape" mc:Ignorable="w14 w15 wp14">
+<w:document xmlns:wpc="http://schemas.microsoft.com/office/word/2010/wordprocessingCanvas" xmlns:cx="http://schemas.microsoft.com/office/drawing/2014/chartex" xmlns:cx1="http://schemas.microsoft.com/office/drawing/2015/9/8/chartex" xmlns:mc="http://schemas.openxmlformats.org/markup-compatibility/2006" xmlns:o="urn:schemas-microsoft-com:office:office" xmlns:r="http://schemas.openxmlformats.org/officeDocument/2006/relationships" xmlns:m="http://schemas.openxmlformats.org/officeDocument/2006/math" xmlns:v="urn:schemas-microsoft-com:vml" xmlns:wp14="http://schemas.microsoft.com/office/word/2010/wordprocessingDrawing" xmlns:wp="http://schemas.openxmlformats.org/drawingml/2006/wordprocessingDrawing" xmlns:w10="urn:schemas-microsoft-com:office:word" xmlns:w="http://schemas.openxmlformats.org/wordprocessingml/2006/main" xmlns:w14="http://schemas.microsoft.com/office/word/2010/wordml" xmlns:w15="http://schemas.microsoft.com/office/word/2012/wordml" xmlns:w16se="http://schemas.microsoft.com/office/word/2015/wordml/symex" xmlns:wpg="http://schemas.microsoft.com/office/word/2010/wordprocessingGroup" xmlns:wpi="http://schemas.microsoft.com/office/word/2010/wordprocessingInk" xmlns:wne="http://schemas.microsoft.com/office/word/2006/wordml" xmlns:wps="http://schemas.microsoft.com/office/word/2010/wordprocessingShape" mc:Ignorable="w14 w15 w16se wp14">
   <w:body>
     <w:p>
       <w:pPr>
-        <w:pStyle w:val="Title"/>
+        <w:pStyle w:val="Titel"/>
         <w:jc w:val="center"/>
         <w:rPr>
           <w:lang w:val="en-US"/>
@@ -90,7 +90,7 @@
     </w:p>
     <w:p>
       <w:pPr>
-        <w:pStyle w:val="Heading2"/>
+        <w:pStyle w:val="berschrift2"/>
         <w:rPr>
           <w:lang w:val="en-US"/>
         </w:rPr>
@@ -104,7 +104,7 @@
     </w:p>
     <w:p>
       <w:pPr>
-        <w:pStyle w:val="ListParagraph"/>
+        <w:pStyle w:val="Listenabsatz"/>
         <w:numPr>
           <w:ilvl w:val="0"/>
           <w:numId w:val="1"/>
@@ -124,7 +124,7 @@
     </w:p>
     <w:p>
       <w:pPr>
-        <w:pStyle w:val="ListParagraph"/>
+        <w:pStyle w:val="Listenabsatz"/>
         <w:numPr>
           <w:ilvl w:val="0"/>
           <w:numId w:val="1"/>
@@ -142,7 +142,7 @@
     </w:p>
     <w:p>
       <w:pPr>
-        <w:pStyle w:val="ListParagraph"/>
+        <w:pStyle w:val="Listenabsatz"/>
         <w:numPr>
           <w:ilvl w:val="0"/>
           <w:numId w:val="1"/>
@@ -160,7 +160,7 @@
     </w:p>
     <w:p>
       <w:pPr>
-        <w:pStyle w:val="ListParagraph"/>
+        <w:pStyle w:val="Listenabsatz"/>
         <w:numPr>
           <w:ilvl w:val="0"/>
           <w:numId w:val="1"/>
@@ -178,7 +178,7 @@
     </w:p>
     <w:p>
       <w:pPr>
-        <w:pStyle w:val="ListParagraph"/>
+        <w:pStyle w:val="Listenabsatz"/>
         <w:numPr>
           <w:ilvl w:val="0"/>
           <w:numId w:val="1"/>
@@ -208,7 +208,7 @@
     </w:p>
     <w:p>
       <w:pPr>
-        <w:pStyle w:val="Heading2"/>
+        <w:pStyle w:val="berschrift2"/>
         <w:rPr>
           <w:lang w:val="en-US"/>
         </w:rPr>
@@ -222,7 +222,7 @@
     </w:p>
     <w:p>
       <w:pPr>
-        <w:pStyle w:val="ListParagraph"/>
+        <w:pStyle w:val="Listenabsatz"/>
         <w:numPr>
           <w:ilvl w:val="0"/>
           <w:numId w:val="2"/>
@@ -256,7 +256,7 @@
     </w:p>
     <w:p>
       <w:pPr>
-        <w:pStyle w:val="ListParagraph"/>
+        <w:pStyle w:val="Listenabsatz"/>
         <w:numPr>
           <w:ilvl w:val="0"/>
           <w:numId w:val="2"/>
@@ -274,7 +274,7 @@
     </w:p>
     <w:p>
       <w:pPr>
-        <w:pStyle w:val="ListParagraph"/>
+        <w:pStyle w:val="Listenabsatz"/>
         <w:numPr>
           <w:ilvl w:val="0"/>
           <w:numId w:val="2"/>
@@ -292,7 +292,7 @@
     </w:p>
     <w:p>
       <w:pPr>
-        <w:pStyle w:val="ListParagraph"/>
+        <w:pStyle w:val="Listenabsatz"/>
         <w:numPr>
           <w:ilvl w:val="0"/>
           <w:numId w:val="2"/>
@@ -323,7 +323,7 @@
     </w:p>
     <w:p>
       <w:pPr>
-        <w:pStyle w:val="ListParagraph"/>
+        <w:pStyle w:val="Listenabsatz"/>
         <w:numPr>
           <w:ilvl w:val="0"/>
           <w:numId w:val="2"/>
@@ -341,7 +341,7 @@
     </w:p>
     <w:p>
       <w:pPr>
-        <w:pStyle w:val="ListParagraph"/>
+        <w:pStyle w:val="Listenabsatz"/>
         <w:numPr>
           <w:ilvl w:val="0"/>
           <w:numId w:val="2"/>
@@ -359,7 +359,7 @@
     </w:p>
     <w:p>
       <w:pPr>
-        <w:pStyle w:val="ListParagraph"/>
+        <w:pStyle w:val="Listenabsatz"/>
         <w:numPr>
           <w:ilvl w:val="0"/>
           <w:numId w:val="2"/>
@@ -372,388 +372,522 @@
         <w:rPr>
           <w:lang w:val="en-US"/>
         </w:rPr>
-        <w:t>Mathematical equations should always be embedded into normal sentences.</w:t>
-      </w:r>
-    </w:p>
-    <w:p>
-      <w:pPr>
-        <w:pStyle w:val="Heading2"/>
-        <w:rPr>
-          <w:lang w:val="en-US"/>
-        </w:rPr>
-      </w:pPr>
-      <w:r>
-        <w:rPr>
-          <w:lang w:val="en-US"/>
-        </w:rPr>
-        <w:t>Figures</w:t>
-      </w:r>
-    </w:p>
-    <w:p>
-      <w:pPr>
-        <w:pStyle w:val="ListParagraph"/>
-        <w:numPr>
-          <w:ilvl w:val="0"/>
-          <w:numId w:val="3"/>
-        </w:numPr>
-        <w:rPr>
-          <w:lang w:val="en-US"/>
-        </w:rPr>
-      </w:pPr>
-      <w:r>
-        <w:rPr>
-          <w:lang w:val="en-US"/>
-        </w:rPr>
-        <w:t xml:space="preserve">Are all figures formatted nicely and visually appealing? (No bad scans, </w:t>
-      </w:r>
-      <w:r>
-        <w:rPr>
-          <w:lang w:val="en-US"/>
-        </w:rPr>
-        <w:t>badly scaled screenshots, etc. – generally, prefer vector graphics wherever possible.)</w:t>
-      </w:r>
-    </w:p>
-    <w:p>
-      <w:pPr>
-        <w:pStyle w:val="ListParagraph"/>
-        <w:numPr>
-          <w:ilvl w:val="0"/>
-          <w:numId w:val="3"/>
-        </w:numPr>
-        <w:rPr>
-          <w:lang w:val="en-US"/>
-        </w:rPr>
-      </w:pPr>
-      <w:r>
-        <w:rPr>
-          <w:lang w:val="en-US"/>
-        </w:rPr>
-        <w:t>Is the</w:t>
-      </w:r>
-      <w:r>
-        <w:rPr>
-          <w:lang w:val="en-US"/>
-        </w:rPr>
-        <w:t xml:space="preserve"> content of a</w:t>
-      </w:r>
-      <w:r>
-        <w:rPr>
-          <w:lang w:val="en-US"/>
-        </w:rPr>
-        <w:t>ll</w:t>
-      </w:r>
-      <w:r>
-        <w:rPr>
-          <w:lang w:val="en-US"/>
-        </w:rPr>
-        <w:t xml:space="preserve"> figure</w:t>
-      </w:r>
-      <w:r>
-        <w:rPr>
-          <w:lang w:val="en-US"/>
-        </w:rPr>
-        <w:t>s</w:t>
-      </w:r>
-      <w:r>
-        <w:rPr>
-          <w:lang w:val="en-US"/>
-        </w:rPr>
-        <w:t xml:space="preserve"> understandable by just reading the figure caption</w:t>
-      </w:r>
-      <w:r>
-        <w:rPr>
-          <w:lang w:val="en-US"/>
-        </w:rPr>
-        <w:t>?</w:t>
-      </w:r>
-    </w:p>
-    <w:p>
-      <w:pPr>
-        <w:pStyle w:val="ListParagraph"/>
-        <w:numPr>
-          <w:ilvl w:val="0"/>
-          <w:numId w:val="3"/>
-        </w:numPr>
-        <w:rPr>
-          <w:lang w:val="en-US"/>
-        </w:rPr>
-      </w:pPr>
-      <w:r>
-        <w:rPr>
-          <w:lang w:val="en-US"/>
-        </w:rPr>
-        <w:t>Are all text elements in figures readable? (Text size in figures generally should be about 1pt smaller than normal text size in the document.)</w:t>
-      </w:r>
-    </w:p>
-    <w:p>
-      <w:pPr>
-        <w:pStyle w:val="ListParagraph"/>
-        <w:numPr>
-          <w:ilvl w:val="0"/>
-          <w:numId w:val="3"/>
-        </w:numPr>
-        <w:rPr>
-          <w:lang w:val="en-US"/>
-        </w:rPr>
-      </w:pPr>
-      <w:r>
-        <w:rPr>
-          <w:lang w:val="en-US"/>
-        </w:rPr>
-        <w:t>Are all axes in figures labelled correctly, including unit specifications? (The correct way to specify units is “quantity (unit)”, e.g. “Time (s)”.)</w:t>
-      </w:r>
-    </w:p>
-    <w:p>
-      <w:pPr>
-        <w:pStyle w:val="ListParagraph"/>
-        <w:numPr>
-          <w:ilvl w:val="0"/>
-          <w:numId w:val="3"/>
-        </w:numPr>
-        <w:rPr>
-          <w:lang w:val="en-US"/>
-        </w:rPr>
-      </w:pPr>
-      <w:r>
-        <w:rPr>
-          <w:lang w:val="en-US"/>
-        </w:rPr>
-        <w:t>Are all figures referenced in the text?</w:t>
-      </w:r>
-    </w:p>
-    <w:p>
-      <w:pPr>
-        <w:pStyle w:val="ListParagraph"/>
-        <w:numPr>
-          <w:ilvl w:val="0"/>
-          <w:numId w:val="3"/>
-        </w:numPr>
-        <w:rPr>
-          <w:lang w:val="en-US"/>
-        </w:rPr>
-      </w:pPr>
-      <w:r>
-        <w:rPr>
-          <w:lang w:val="en-US"/>
-        </w:rPr>
-        <w:t>For figures that are reproduced from a previous publication, the reference to that publication should be provided in the figure caption.</w:t>
-      </w:r>
-    </w:p>
-    <w:p>
-      <w:pPr>
-        <w:pStyle w:val="ListParagraph"/>
-        <w:rPr>
-          <w:lang w:val="en-US"/>
-        </w:rPr>
-      </w:pPr>
-    </w:p>
-    <w:p>
-      <w:pPr>
-        <w:pStyle w:val="Heading2"/>
-        <w:rPr>
-          <w:lang w:val="en-US"/>
-        </w:rPr>
-      </w:pPr>
-      <w:r>
-        <w:rPr>
-          <w:lang w:val="en-US"/>
-        </w:rPr>
-        <w:lastRenderedPageBreak/>
-        <w:t>References</w:t>
-      </w:r>
-    </w:p>
-    <w:p>
-      <w:pPr>
-        <w:pStyle w:val="ListParagraph"/>
-        <w:numPr>
-          <w:ilvl w:val="0"/>
-          <w:numId w:val="4"/>
-        </w:numPr>
-        <w:rPr>
-          <w:b/>
-          <w:lang w:val="en-US"/>
-        </w:rPr>
-      </w:pPr>
-      <w:r>
-        <w:rPr>
-          <w:b/>
-          <w:lang w:val="en-US"/>
-        </w:rPr>
-        <w:t>Are references given wherever</w:t>
-      </w:r>
-      <w:r>
-        <w:rPr>
-          <w:b/>
-          <w:lang w:val="en-US"/>
-        </w:rPr>
-        <w:t xml:space="preserve"> results or knowledge provided by previous other authors</w:t>
-      </w:r>
-      <w:r>
-        <w:rPr>
-          <w:b/>
-          <w:lang w:val="en-US"/>
-        </w:rPr>
-        <w:t xml:space="preserve"> </w:t>
-      </w:r>
-      <w:r>
-        <w:rPr>
-          <w:b/>
-          <w:lang w:val="en-US"/>
-        </w:rPr>
-        <w:t>are</w:t>
-      </w:r>
-      <w:r>
-        <w:rPr>
-          <w:b/>
-          <w:lang w:val="en-US"/>
-        </w:rPr>
-        <w:t xml:space="preserve"> </w:t>
-      </w:r>
-      <w:r>
-        <w:rPr>
-          <w:b/>
-          <w:lang w:val="en-US"/>
-        </w:rPr>
-        <w:t>restate</w:t>
-      </w:r>
-      <w:r>
-        <w:rPr>
-          <w:b/>
-          <w:lang w:val="en-US"/>
-        </w:rPr>
-        <w:t>d</w:t>
-      </w:r>
-      <w:r>
-        <w:rPr>
-          <w:b/>
-          <w:lang w:val="en-US"/>
-        </w:rPr>
-        <w:t>?</w:t>
-      </w:r>
-    </w:p>
-    <w:p>
-      <w:pPr>
-        <w:pStyle w:val="ListParagraph"/>
-        <w:numPr>
-          <w:ilvl w:val="0"/>
-          <w:numId w:val="4"/>
-        </w:numPr>
-        <w:rPr>
-          <w:b/>
-          <w:lang w:val="en-US"/>
-        </w:rPr>
-      </w:pPr>
-      <w:r>
-        <w:rPr>
-          <w:lang w:val="en-US"/>
-        </w:rPr>
-        <w:t>References are not grammatical objects, i.e. “Refer to [4] for further information.” is not a grammatically correct sentence. On the contrary, “Refer to Einstein et al. [4] for further information.” or “Moreover, a general relation between relativity and speed of light</w:t>
-      </w:r>
-      <w:r>
-        <w:rPr>
-          <w:lang w:val="en-US"/>
-        </w:rPr>
-        <w:t xml:space="preserve"> has been found [5].” are both </w:t>
-      </w:r>
-      <w:r>
-        <w:rPr>
-          <w:lang w:val="en-US"/>
-        </w:rPr>
-        <w:t>valid sentences.</w:t>
-      </w:r>
-    </w:p>
-    <w:p>
-      <w:pPr>
-        <w:pStyle w:val="ListParagraph"/>
-        <w:numPr>
-          <w:ilvl w:val="0"/>
-          <w:numId w:val="4"/>
-        </w:numPr>
-        <w:rPr>
-          <w:b/>
-          <w:lang w:val="en-US"/>
-        </w:rPr>
-      </w:pPr>
-      <w:r>
-        <w:rPr>
-          <w:lang w:val="en-US"/>
-        </w:rPr>
-        <w:t>Are original sources cited, wherever possible? For instance, once should always cite the original 1960 paper of Kalman regarding the standard linear Kalman filter, instead of one of the many secondary sources on this subject. The same is true for other subjects: Try to find the original source, where a subject was first explained.</w:t>
-      </w:r>
-    </w:p>
-    <w:p>
-      <w:pPr>
-        <w:pStyle w:val="Heading2"/>
-        <w:rPr>
-          <w:lang w:val="en-US"/>
-        </w:rPr>
-      </w:pPr>
-      <w:r>
-        <w:rPr>
-          <w:lang w:val="en-US"/>
-        </w:rPr>
-        <w:t>Miscellaneous</w:t>
-      </w:r>
-    </w:p>
-    <w:p>
-      <w:pPr>
-        <w:pStyle w:val="ListParagraph"/>
-        <w:numPr>
-          <w:ilvl w:val="0"/>
-          <w:numId w:val="4"/>
-        </w:numPr>
-        <w:rPr>
-          <w:lang w:val="en-US"/>
-        </w:rPr>
-      </w:pPr>
-      <w:r>
-        <w:rPr>
-          <w:lang w:val="en-US"/>
-        </w:rPr>
-        <w:t>Are all mathematical variables introduced and specified before first usage?</w:t>
-      </w:r>
-    </w:p>
-    <w:p>
-      <w:pPr>
-        <w:pStyle w:val="ListParagraph"/>
-        <w:numPr>
-          <w:ilvl w:val="0"/>
-          <w:numId w:val="4"/>
-        </w:numPr>
-        <w:rPr>
-          <w:lang w:val="en-US"/>
-        </w:rPr>
-      </w:pPr>
-      <w:r>
-        <w:rPr>
-          <w:lang w:val="en-US"/>
-        </w:rPr>
-        <w:t>There should be no code in your main document. If really necessary, this should be moved to the appendix. If algorithm design is a major part of your work, you should provide pseudo code in the main text.</w:t>
-      </w:r>
-    </w:p>
-    <w:p>
-      <w:pPr>
-        <w:pStyle w:val="ListParagraph"/>
-        <w:numPr>
-          <w:ilvl w:val="0"/>
-          <w:numId w:val="4"/>
-        </w:numPr>
-        <w:rPr>
-          <w:lang w:val="en-US"/>
-        </w:rPr>
-      </w:pPr>
-      <w:r>
-        <w:rPr>
-          <w:lang w:val="en-US"/>
-        </w:rPr>
-        <w:t>Do text formatting, diagrams, tables, etc. follow a uniform design? (Text fonts, color codes, symbols, etc.)</w:t>
+        <w:t>Mathematical equations should always be embedded into normal s</w:t>
       </w:r>
       <w:bookmarkStart w:id="0" w:name="_GoBack"/>
       <w:bookmarkEnd w:id="0"/>
-    </w:p>
-    <w:p>
-      <w:pPr>
-        <w:pStyle w:val="ListParagraph"/>
+      <w:r>
+        <w:rPr>
+          <w:lang w:val="en-US"/>
+        </w:rPr>
+        <w:t>entences.</w:t>
+      </w:r>
+    </w:p>
+    <w:p>
+      <w:pPr>
+        <w:pStyle w:val="berschrift2"/>
+        <w:rPr>
+          <w:lang w:val="en-US"/>
+        </w:rPr>
+      </w:pPr>
+      <w:r>
+        <w:rPr>
+          <w:lang w:val="en-US"/>
+        </w:rPr>
+        <w:t>Figures</w:t>
+      </w:r>
+    </w:p>
+    <w:p>
+      <w:pPr>
+        <w:pStyle w:val="Listenabsatz"/>
+        <w:numPr>
+          <w:ilvl w:val="0"/>
+          <w:numId w:val="3"/>
+        </w:numPr>
+        <w:rPr>
+          <w:lang w:val="en-US"/>
+        </w:rPr>
+      </w:pPr>
+      <w:r>
+        <w:rPr>
+          <w:lang w:val="en-US"/>
+        </w:rPr>
+        <w:t>Are all figures formatted nicely and visually appeal</w:t>
+      </w:r>
+      <w:r>
+        <w:rPr>
+          <w:lang w:val="en-US"/>
+        </w:rPr>
+        <w:t>ing?</w:t>
+      </w:r>
+    </w:p>
+    <w:p>
+      <w:pPr>
+        <w:pStyle w:val="Listenabsatz"/>
+        <w:numPr>
+          <w:ilvl w:val="1"/>
+          <w:numId w:val="3"/>
+        </w:numPr>
+        <w:ind w:left="990" w:hanging="270"/>
+        <w:rPr>
+          <w:lang w:val="en-US"/>
+        </w:rPr>
+      </w:pPr>
+      <w:r>
+        <w:rPr>
+          <w:lang w:val="en-US"/>
+        </w:rPr>
+        <w:t xml:space="preserve">No bad scans, </w:t>
+      </w:r>
+      <w:r>
+        <w:rPr>
+          <w:lang w:val="en-US"/>
+        </w:rPr>
+        <w:t>badly scaled screenshots, etc. – generally, prefer vec</w:t>
+      </w:r>
+      <w:r>
+        <w:rPr>
+          <w:lang w:val="en-US"/>
+        </w:rPr>
+        <w:t>tor graphics wherever possible.</w:t>
+      </w:r>
+    </w:p>
+    <w:p>
+      <w:pPr>
+        <w:pStyle w:val="Listenabsatz"/>
+        <w:numPr>
+          <w:ilvl w:val="1"/>
+          <w:numId w:val="3"/>
+        </w:numPr>
+        <w:ind w:left="990" w:hanging="270"/>
+        <w:rPr>
+          <w:lang w:val="en-US"/>
+        </w:rPr>
+      </w:pPr>
+      <w:r>
+        <w:rPr>
+          <w:lang w:val="en-US"/>
+        </w:rPr>
+        <w:t>Not too large (wasting a lot of space, looking disproportionate), not too small (hard to recognize details). This also applies to line widths, which should neither be too thin nor too thick.</w:t>
+      </w:r>
+    </w:p>
+    <w:p>
+      <w:pPr>
+        <w:pStyle w:val="Listenabsatz"/>
+        <w:numPr>
+          <w:ilvl w:val="1"/>
+          <w:numId w:val="3"/>
+        </w:numPr>
+        <w:ind w:left="990" w:hanging="270"/>
+        <w:rPr>
+          <w:lang w:val="en-US"/>
+        </w:rPr>
+      </w:pPr>
+      <w:r>
+        <w:rPr>
+          <w:lang w:val="en-US"/>
+        </w:rPr>
+        <w:t xml:space="preserve">Visually appealing </w:t>
+      </w:r>
+      <w:r>
+        <w:rPr>
+          <w:i/>
+          <w:lang w:val="en-US"/>
+        </w:rPr>
+        <w:t>and</w:t>
+      </w:r>
+      <w:r>
+        <w:rPr>
+          <w:lang w:val="en-US"/>
+        </w:rPr>
+        <w:t xml:space="preserve"> clearly distinguishable color map used throughout the thesis.</w:t>
+      </w:r>
+    </w:p>
+    <w:p>
+      <w:pPr>
+        <w:pStyle w:val="Listenabsatz"/>
+        <w:numPr>
+          <w:ilvl w:val="1"/>
+          <w:numId w:val="3"/>
+        </w:numPr>
+        <w:ind w:left="990" w:hanging="270"/>
+        <w:rPr>
+          <w:lang w:val="en-US"/>
+        </w:rPr>
+      </w:pPr>
+      <w:r>
+        <w:rPr>
+          <w:lang w:val="en-US"/>
+        </w:rPr>
+        <w:t>No unnecessary details that are not relevant for the information you wish to convey.</w:t>
+      </w:r>
+    </w:p>
+    <w:p>
+      <w:pPr>
+        <w:pStyle w:val="Listenabsatz"/>
+        <w:numPr>
+          <w:ilvl w:val="0"/>
+          <w:numId w:val="3"/>
+        </w:numPr>
+        <w:rPr>
+          <w:lang w:val="en-US"/>
+        </w:rPr>
+      </w:pPr>
+      <w:r>
+        <w:rPr>
+          <w:lang w:val="en-US"/>
+        </w:rPr>
+        <w:t>Is the</w:t>
+      </w:r>
+      <w:r>
+        <w:rPr>
+          <w:lang w:val="en-US"/>
+        </w:rPr>
+        <w:t xml:space="preserve"> content of a</w:t>
+      </w:r>
+      <w:r>
+        <w:rPr>
+          <w:lang w:val="en-US"/>
+        </w:rPr>
+        <w:t>ll</w:t>
+      </w:r>
+      <w:r>
+        <w:rPr>
+          <w:lang w:val="en-US"/>
+        </w:rPr>
+        <w:t xml:space="preserve"> figure</w:t>
+      </w:r>
+      <w:r>
+        <w:rPr>
+          <w:lang w:val="en-US"/>
+        </w:rPr>
+        <w:t>s</w:t>
+      </w:r>
+      <w:r>
+        <w:rPr>
+          <w:lang w:val="en-US"/>
+        </w:rPr>
+        <w:t xml:space="preserve"> understandable by just reading the figure caption</w:t>
+      </w:r>
+      <w:r>
+        <w:rPr>
+          <w:lang w:val="en-US"/>
+        </w:rPr>
+        <w:t>?</w:t>
+      </w:r>
+    </w:p>
+    <w:p>
+      <w:pPr>
+        <w:pStyle w:val="Listenabsatz"/>
+        <w:numPr>
+          <w:ilvl w:val="0"/>
+          <w:numId w:val="3"/>
+        </w:numPr>
+        <w:rPr>
+          <w:lang w:val="en-US"/>
+        </w:rPr>
+      </w:pPr>
+      <w:r>
+        <w:rPr>
+          <w:lang w:val="en-US"/>
+        </w:rPr>
+        <w:t>Are all text elements in figures readable? (</w:t>
+      </w:r>
+      <w:r>
+        <w:rPr>
+          <w:u w:val="single"/>
+          <w:lang w:val="en-US"/>
+        </w:rPr>
+        <w:t xml:space="preserve">Text size in figures generally should be </w:t>
+      </w:r>
+      <w:r>
+        <w:rPr>
+          <w:u w:val="single"/>
+          <w:lang w:val="en-US"/>
+        </w:rPr>
+        <w:t xml:space="preserve">consistent across figures and should be </w:t>
+      </w:r>
+      <w:r>
+        <w:rPr>
+          <w:u w:val="single"/>
+          <w:lang w:val="en-US"/>
+        </w:rPr>
+        <w:t>about 1pt smaller than normal text size</w:t>
+      </w:r>
+      <w:r>
+        <w:rPr>
+          <w:lang w:val="en-US"/>
+        </w:rPr>
+        <w:t xml:space="preserve"> in the document.)</w:t>
+      </w:r>
+    </w:p>
+    <w:p>
+      <w:pPr>
+        <w:pStyle w:val="Listenabsatz"/>
+        <w:numPr>
+          <w:ilvl w:val="0"/>
+          <w:numId w:val="3"/>
+        </w:numPr>
+        <w:rPr>
+          <w:lang w:val="en-US"/>
+        </w:rPr>
+      </w:pPr>
+      <w:r>
+        <w:rPr>
+          <w:lang w:val="en-US"/>
+        </w:rPr>
+        <w:lastRenderedPageBreak/>
+        <w:t>Are all axes in figures labelled correctly, including unit specifications? (The correct way to specify units is “quantity (unit)”, e.g. “Time (s)”.)</w:t>
+      </w:r>
+    </w:p>
+    <w:p>
+      <w:pPr>
+        <w:pStyle w:val="Listenabsatz"/>
+        <w:numPr>
+          <w:ilvl w:val="0"/>
+          <w:numId w:val="3"/>
+        </w:numPr>
+        <w:rPr>
+          <w:lang w:val="en-US"/>
+        </w:rPr>
+      </w:pPr>
+      <w:r>
+        <w:rPr>
+          <w:lang w:val="en-US"/>
+        </w:rPr>
+        <w:t>Are all figures referenced in the text?</w:t>
+      </w:r>
+    </w:p>
+    <w:p>
+      <w:pPr>
+        <w:pStyle w:val="Listenabsatz"/>
+        <w:numPr>
+          <w:ilvl w:val="0"/>
+          <w:numId w:val="3"/>
+        </w:numPr>
+        <w:rPr>
+          <w:lang w:val="en-US"/>
+        </w:rPr>
+      </w:pPr>
+      <w:r>
+        <w:rPr>
+          <w:lang w:val="en-US"/>
+        </w:rPr>
+        <w:t>For figures that are reproduced from a previous publication, the reference to that publication should be provided in the figure caption.</w:t>
+      </w:r>
+    </w:p>
+    <w:p>
+      <w:pPr>
+        <w:pStyle w:val="Listenabsatz"/>
+        <w:rPr>
+          <w:lang w:val="en-US"/>
+        </w:rPr>
+      </w:pPr>
+    </w:p>
+    <w:p>
+      <w:pPr>
+        <w:pStyle w:val="berschrift2"/>
+        <w:rPr>
+          <w:lang w:val="en-US"/>
+        </w:rPr>
+      </w:pPr>
+      <w:r>
+        <w:rPr>
+          <w:lang w:val="en-US"/>
+        </w:rPr>
+        <w:t>References</w:t>
+      </w:r>
+    </w:p>
+    <w:p>
+      <w:pPr>
+        <w:pStyle w:val="Listenabsatz"/>
+        <w:numPr>
+          <w:ilvl w:val="0"/>
+          <w:numId w:val="4"/>
+        </w:numPr>
+        <w:rPr>
+          <w:b/>
+          <w:lang w:val="en-US"/>
+        </w:rPr>
+      </w:pPr>
+      <w:r>
+        <w:rPr>
+          <w:b/>
+          <w:lang w:val="en-US"/>
+        </w:rPr>
+        <w:t>Are references given wherever</w:t>
+      </w:r>
+      <w:r>
+        <w:rPr>
+          <w:b/>
+          <w:lang w:val="en-US"/>
+        </w:rPr>
+        <w:t xml:space="preserve"> results or knowledge provided by previous other authors</w:t>
+      </w:r>
+      <w:r>
+        <w:rPr>
+          <w:b/>
+          <w:lang w:val="en-US"/>
+        </w:rPr>
+        <w:t xml:space="preserve"> </w:t>
+      </w:r>
+      <w:r>
+        <w:rPr>
+          <w:b/>
+          <w:lang w:val="en-US"/>
+        </w:rPr>
+        <w:t>are</w:t>
+      </w:r>
+      <w:r>
+        <w:rPr>
+          <w:b/>
+          <w:lang w:val="en-US"/>
+        </w:rPr>
+        <w:t xml:space="preserve"> </w:t>
+      </w:r>
+      <w:r>
+        <w:rPr>
+          <w:b/>
+          <w:lang w:val="en-US"/>
+        </w:rPr>
+        <w:t>restate</w:t>
+      </w:r>
+      <w:r>
+        <w:rPr>
+          <w:b/>
+          <w:lang w:val="en-US"/>
+        </w:rPr>
+        <w:t>d</w:t>
+      </w:r>
+      <w:r>
+        <w:rPr>
+          <w:b/>
+          <w:lang w:val="en-US"/>
+        </w:rPr>
+        <w:t>?</w:t>
+      </w:r>
+    </w:p>
+    <w:p>
+      <w:pPr>
+        <w:pStyle w:val="Listenabsatz"/>
+        <w:numPr>
+          <w:ilvl w:val="0"/>
+          <w:numId w:val="4"/>
+        </w:numPr>
+        <w:rPr>
+          <w:b/>
+          <w:lang w:val="en-US"/>
+        </w:rPr>
+      </w:pPr>
+      <w:r>
+        <w:rPr>
+          <w:lang w:val="en-US"/>
+        </w:rPr>
+        <w:t>References are not grammatical objects, i.e. “Refer to [4] for further information.” is not a grammatically correct sentence. On the contrary, “Refer to Einstein et al. [4] for further information.” or “Moreover, a general relation between relativity and speed of light</w:t>
+      </w:r>
+      <w:r>
+        <w:rPr>
+          <w:lang w:val="en-US"/>
+        </w:rPr>
+        <w:t xml:space="preserve"> has been found [5].” are both </w:t>
+      </w:r>
+      <w:r>
+        <w:rPr>
+          <w:lang w:val="en-US"/>
+        </w:rPr>
+        <w:t>valid sentences.</w:t>
+      </w:r>
+    </w:p>
+    <w:p>
+      <w:pPr>
+        <w:pStyle w:val="Listenabsatz"/>
+        <w:numPr>
+          <w:ilvl w:val="0"/>
+          <w:numId w:val="4"/>
+        </w:numPr>
+        <w:rPr>
+          <w:b/>
+          <w:lang w:val="en-US"/>
+        </w:rPr>
+      </w:pPr>
+      <w:r>
+        <w:rPr>
+          <w:lang w:val="en-US"/>
+        </w:rPr>
+        <w:t>Are original sources cited, wherever possible? For instance, once should always cite the original 1960 paper of Kalman regarding the standard linear Kalman filter, instead of one of the many secondary sources on this subject. The same is true for other subjects: Try to find the original source, where a subject was first explained.</w:t>
+      </w:r>
+    </w:p>
+    <w:p>
+      <w:pPr>
+        <w:pStyle w:val="berschrift2"/>
+        <w:rPr>
+          <w:lang w:val="en-US"/>
+        </w:rPr>
+      </w:pPr>
+      <w:r>
+        <w:rPr>
+          <w:lang w:val="en-US"/>
+        </w:rPr>
+        <w:t>Miscellaneous</w:t>
+      </w:r>
+    </w:p>
+    <w:p>
+      <w:pPr>
+        <w:pStyle w:val="Listenabsatz"/>
+        <w:numPr>
+          <w:ilvl w:val="0"/>
+          <w:numId w:val="4"/>
+        </w:numPr>
+        <w:rPr>
+          <w:lang w:val="en-US"/>
+        </w:rPr>
+      </w:pPr>
+      <w:r>
+        <w:rPr>
+          <w:lang w:val="en-US"/>
+        </w:rPr>
+        <w:t>Are all mathematical variables introduced and specified before first usage?</w:t>
+      </w:r>
+    </w:p>
+    <w:p>
+      <w:pPr>
+        <w:pStyle w:val="Listenabsatz"/>
+        <w:numPr>
+          <w:ilvl w:val="0"/>
+          <w:numId w:val="4"/>
+        </w:numPr>
+        <w:rPr>
+          <w:lang w:val="en-US"/>
+        </w:rPr>
+      </w:pPr>
+      <w:r>
+        <w:rPr>
+          <w:lang w:val="en-US"/>
+        </w:rPr>
+        <w:t>There should be no code in your main document. If really necessary, this should be moved to the appendix. If algorithm design is a major part of your work, you should provide pseudo code in the main text.</w:t>
+      </w:r>
+    </w:p>
+    <w:p>
+      <w:pPr>
+        <w:pStyle w:val="Listenabsatz"/>
+        <w:numPr>
+          <w:ilvl w:val="0"/>
+          <w:numId w:val="4"/>
+        </w:numPr>
+        <w:rPr>
+          <w:lang w:val="en-US"/>
+        </w:rPr>
+      </w:pPr>
+      <w:r>
+        <w:rPr>
+          <w:lang w:val="en-US"/>
+        </w:rPr>
+        <w:t>Do text formatting, diagrams, tables, etc. follow a uniform design? (Text fonts, color codes, symbols, etc.)</w:t>
+      </w:r>
+    </w:p>
+    <w:p>
+      <w:pPr>
+        <w:pStyle w:val="Listenabsatz"/>
         <w:numPr>
           <w:ilvl w:val="0"/>
           <w:numId w:val="4"/>
@@ -840,7 +974,7 @@
 </file>
 
 <file path=word/numbering.xml><?xml version="1.0" encoding="utf-8"?>
-<w:numbering xmlns:wpc="http://schemas.microsoft.com/office/word/2010/wordprocessingCanvas" xmlns:mc="http://schemas.openxmlformats.org/markup-compatibility/2006" xmlns:o="urn:schemas-microsoft-com:office:office" xmlns:r="http://schemas.openxmlformats.org/officeDocument/2006/relationships" xmlns:m="http://schemas.openxmlformats.org/officeDocument/2006/math" xmlns:v="urn:schemas-microsoft-com:vml" xmlns:wp14="http://schemas.microsoft.com/office/word/2010/wordprocessingDrawing" xmlns:wp="http://schemas.openxmlformats.org/drawingml/2006/wordprocessingDrawing" xmlns:w10="urn:schemas-microsoft-com:office:word" xmlns:w="http://schemas.openxmlformats.org/wordprocessingml/2006/main" xmlns:w14="http://schemas.microsoft.com/office/word/2010/wordml" xmlns:w15="http://schemas.microsoft.com/office/word/2012/wordml" xmlns:wpg="http://schemas.microsoft.com/office/word/2010/wordprocessingGroup" xmlns:wpi="http://schemas.microsoft.com/office/word/2010/wordprocessingInk" xmlns:wne="http://schemas.microsoft.com/office/word/2006/wordml" xmlns:wps="http://schemas.microsoft.com/office/word/2010/wordprocessingShape" mc:Ignorable="w14 w15 wp14">
+<w:numbering xmlns:wpc="http://schemas.microsoft.com/office/word/2010/wordprocessingCanvas" xmlns:cx="http://schemas.microsoft.com/office/drawing/2014/chartex" xmlns:cx1="http://schemas.microsoft.com/office/drawing/2015/9/8/chartex" xmlns:mc="http://schemas.openxmlformats.org/markup-compatibility/2006" xmlns:o="urn:schemas-microsoft-com:office:office" xmlns:r="http://schemas.openxmlformats.org/officeDocument/2006/relationships" xmlns:m="http://schemas.openxmlformats.org/officeDocument/2006/math" xmlns:v="urn:schemas-microsoft-com:vml" xmlns:wp14="http://schemas.microsoft.com/office/word/2010/wordprocessingDrawing" xmlns:wp="http://schemas.openxmlformats.org/drawingml/2006/wordprocessingDrawing" xmlns:w10="urn:schemas-microsoft-com:office:word" xmlns:w="http://schemas.openxmlformats.org/wordprocessingml/2006/main" xmlns:w14="http://schemas.microsoft.com/office/word/2010/wordml" xmlns:w15="http://schemas.microsoft.com/office/word/2012/wordml" xmlns:w16se="http://schemas.microsoft.com/office/word/2015/wordml/symex" xmlns:wpg="http://schemas.microsoft.com/office/word/2010/wordprocessingGroup" xmlns:wpi="http://schemas.microsoft.com/office/word/2010/wordprocessingInk" xmlns:wne="http://schemas.microsoft.com/office/word/2006/wordml" xmlns:wps="http://schemas.microsoft.com/office/word/2010/wordprocessingShape" mc:Ignorable="w14 w15 w16se wp14">
   <w:abstractNum w:abstractNumId="0" w15:restartNumberingAfterBreak="0">
     <w:nsid w:val="071158FE"/>
     <w:multiLevelType w:val="hybridMultilevel"/>
@@ -857,7 +991,7 @@
         <w:rFonts w:ascii="Symbol" w:hAnsi="Symbol" w:hint="default"/>
       </w:rPr>
     </w:lvl>
-    <w:lvl w:ilvl="1" w:tplc="04070003" w:tentative="1">
+    <w:lvl w:ilvl="1" w:tplc="04070003">
       <w:start w:val="1"/>
       <w:numFmt w:val="bullet"/>
       <w:lvlText w:val="o"/>
@@ -1309,7 +1443,7 @@
 </file>
 
 <file path=word/styles.xml><?xml version="1.0" encoding="utf-8"?>
-<w:styles xmlns:mc="http://schemas.openxmlformats.org/markup-compatibility/2006" xmlns:r="http://schemas.openxmlformats.org/officeDocument/2006/relationships" xmlns:w="http://schemas.openxmlformats.org/wordprocessingml/2006/main" xmlns:w14="http://schemas.microsoft.com/office/word/2010/wordml" xmlns:w15="http://schemas.microsoft.com/office/word/2012/wordml" mc:Ignorable="w14 w15">
+<w:styles xmlns:mc="http://schemas.openxmlformats.org/markup-compatibility/2006" xmlns:r="http://schemas.openxmlformats.org/officeDocument/2006/relationships" xmlns:w="http://schemas.openxmlformats.org/wordprocessingml/2006/main" xmlns:w14="http://schemas.microsoft.com/office/word/2010/wordml" xmlns:w15="http://schemas.microsoft.com/office/word/2012/wordml" xmlns:w16se="http://schemas.microsoft.com/office/word/2015/wordml/symex" mc:Ignorable="w14 w15 w16se">
   <w:docDefaults>
     <w:rPrDefault>
       <w:rPr>
@@ -1698,15 +1832,15 @@
     <w:lsdException w:name="List Table 6 Colorful Accent 6" w:uiPriority="51"/>
     <w:lsdException w:name="List Table 7 Colorful Accent 6" w:uiPriority="52"/>
   </w:latentStyles>
-  <w:style w:type="paragraph" w:default="1" w:styleId="Normal">
+  <w:style w:type="paragraph" w:default="1" w:styleId="Standard">
     <w:name w:val="Normal"/>
     <w:qFormat/>
   </w:style>
-  <w:style w:type="paragraph" w:styleId="Heading1">
+  <w:style w:type="paragraph" w:styleId="berschrift1">
     <w:name w:val="heading 1"/>
-    <w:basedOn w:val="Normal"/>
-    <w:next w:val="Normal"/>
-    <w:link w:val="Heading1Char"/>
+    <w:basedOn w:val="Standard"/>
+    <w:next w:val="Standard"/>
+    <w:link w:val="berschrift1Zchn"/>
     <w:uiPriority w:val="9"/>
     <w:qFormat/>
     <w:rsid w:val="00BB0385"/>
@@ -1723,11 +1857,11 @@
       <w:szCs w:val="32"/>
     </w:rPr>
   </w:style>
-  <w:style w:type="paragraph" w:styleId="Heading2">
+  <w:style w:type="paragraph" w:styleId="berschrift2">
     <w:name w:val="heading 2"/>
-    <w:basedOn w:val="Normal"/>
-    <w:next w:val="Normal"/>
-    <w:link w:val="Heading2Char"/>
+    <w:basedOn w:val="Standard"/>
+    <w:next w:val="Standard"/>
+    <w:link w:val="berschrift2Zchn"/>
     <w:uiPriority w:val="9"/>
     <w:unhideWhenUsed/>
     <w:qFormat/>
@@ -1745,13 +1879,13 @@
       <w:szCs w:val="26"/>
     </w:rPr>
   </w:style>
-  <w:style w:type="character" w:default="1" w:styleId="DefaultParagraphFont">
+  <w:style w:type="character" w:default="1" w:styleId="Absatz-Standardschriftart">
     <w:name w:val="Default Paragraph Font"/>
     <w:uiPriority w:val="1"/>
     <w:semiHidden/>
     <w:unhideWhenUsed/>
   </w:style>
-  <w:style w:type="table" w:default="1" w:styleId="TableNormal">
+  <w:style w:type="table" w:default="1" w:styleId="NormaleTabelle">
     <w:name w:val="Normal Table"/>
     <w:uiPriority w:val="99"/>
     <w:semiHidden/>
@@ -1766,16 +1900,16 @@
       </w:tblCellMar>
     </w:tblPr>
   </w:style>
-  <w:style w:type="numbering" w:default="1" w:styleId="NoList">
+  <w:style w:type="numbering" w:default="1" w:styleId="KeineListe">
     <w:name w:val="No List"/>
     <w:uiPriority w:val="99"/>
     <w:semiHidden/>
     <w:unhideWhenUsed/>
   </w:style>
-  <w:style w:type="character" w:customStyle="1" w:styleId="Heading1Char">
-    <w:name w:val="Heading 1 Char"/>
-    <w:basedOn w:val="DefaultParagraphFont"/>
-    <w:link w:val="Heading1"/>
+  <w:style w:type="character" w:customStyle="1" w:styleId="berschrift1Zchn">
+    <w:name w:val="Überschrift 1 Zchn"/>
+    <w:basedOn w:val="Absatz-Standardschriftart"/>
+    <w:link w:val="berschrift1"/>
     <w:uiPriority w:val="9"/>
     <w:rsid w:val="00BB0385"/>
     <w:rPr>
@@ -1785,10 +1919,10 @@
       <w:szCs w:val="32"/>
     </w:rPr>
   </w:style>
-  <w:style w:type="character" w:customStyle="1" w:styleId="Heading2Char">
-    <w:name w:val="Heading 2 Char"/>
-    <w:basedOn w:val="DefaultParagraphFont"/>
-    <w:link w:val="Heading2"/>
+  <w:style w:type="character" w:customStyle="1" w:styleId="berschrift2Zchn">
+    <w:name w:val="Überschrift 2 Zchn"/>
+    <w:basedOn w:val="Absatz-Standardschriftart"/>
+    <w:link w:val="berschrift2"/>
     <w:uiPriority w:val="9"/>
     <w:rsid w:val="00BB0385"/>
     <w:rPr>
@@ -1798,9 +1932,9 @@
       <w:szCs w:val="26"/>
     </w:rPr>
   </w:style>
-  <w:style w:type="paragraph" w:styleId="ListParagraph">
+  <w:style w:type="paragraph" w:styleId="Listenabsatz">
     <w:name w:val="List Paragraph"/>
-    <w:basedOn w:val="Normal"/>
+    <w:basedOn w:val="Standard"/>
     <w:uiPriority w:val="34"/>
     <w:qFormat/>
     <w:rsid w:val="00BB0385"/>
@@ -1809,11 +1943,11 @@
       <w:contextualSpacing/>
     </w:pPr>
   </w:style>
-  <w:style w:type="paragraph" w:styleId="Title">
+  <w:style w:type="paragraph" w:styleId="Titel">
     <w:name w:val="Title"/>
-    <w:basedOn w:val="Normal"/>
-    <w:next w:val="Normal"/>
-    <w:link w:val="TitleChar"/>
+    <w:basedOn w:val="Standard"/>
+    <w:next w:val="Standard"/>
+    <w:link w:val="TitelZchn"/>
     <w:uiPriority w:val="10"/>
     <w:qFormat/>
     <w:rsid w:val="00BB0385"/>
@@ -1829,10 +1963,10 @@
       <w:szCs w:val="56"/>
     </w:rPr>
   </w:style>
-  <w:style w:type="character" w:customStyle="1" w:styleId="TitleChar">
-    <w:name w:val="Title Char"/>
-    <w:basedOn w:val="DefaultParagraphFont"/>
-    <w:link w:val="Title"/>
+  <w:style w:type="character" w:customStyle="1" w:styleId="TitelZchn">
+    <w:name w:val="Titel Zchn"/>
+    <w:basedOn w:val="Absatz-Standardschriftart"/>
+    <w:link w:val="Titel"/>
     <w:uiPriority w:val="10"/>
     <w:rsid w:val="00BB0385"/>
     <w:rPr>
@@ -1845,7 +1979,7 @@
   </w:style>
   <w:style w:type="character" w:styleId="Hyperlink">
     <w:name w:val="Hyperlink"/>
-    <w:basedOn w:val="DefaultParagraphFont"/>
+    <w:basedOn w:val="Absatz-Standardschriftart"/>
     <w:uiPriority w:val="99"/>
     <w:unhideWhenUsed/>
     <w:rsid w:val="00784769"/>

</xml_diff>